<commit_message>
added Datadocumentation and some Structograms to the Software documentation
</commit_message>
<xml_diff>
--- a/docs/Software-Doku/Daten.docx
+++ b/docs/Software-Doku/Daten.docx
@@ -6,7 +6,6 @@
       <w:pPr>
         <w:pStyle w:val="berschrift1"/>
         <w:spacing w:before="0" w:line="240" w:lineRule="auto"/>
-        <w:jc w:val="both"/>
       </w:pPr>
       <w:r>
         <w:t>Datenbeschreibung</w:t>
@@ -15,47 +14,41 @@
     <w:p>
       <w:pPr>
         <w:pStyle w:val="berschrift2"/>
-        <w:jc w:val="both"/>
-      </w:pPr>
-      <w:proofErr w:type="spellStart"/>
-      <w:r>
-        <w:t>Enums</w:t>
+      </w:pPr>
+      <w:proofErr w:type="spellStart"/>
+      <w:r>
+        <w:t>Enumerationen</w:t>
       </w:r>
       <w:proofErr w:type="spellEnd"/>
     </w:p>
     <w:p>
       <w:pPr>
         <w:pStyle w:val="berschrift3"/>
-        <w:jc w:val="both"/>
       </w:pPr>
       <w:r>
         <w:t>Affiliation</w:t>
       </w:r>
     </w:p>
     <w:p>
-      <w:pPr>
-        <w:jc w:val="both"/>
-      </w:pPr>
       <w:r>
         <w:t xml:space="preserve">PLAYER_RED, PLAYER_BLUE </w:t>
       </w:r>
       <w:r>
         <w:br/>
-        <w:t xml:space="preserve">Mit </w:t>
-      </w:r>
-      <w:proofErr w:type="gramStart"/>
-      <w:r>
-        <w:t>dieser</w:t>
-      </w:r>
-      <w:proofErr w:type="gramEnd"/>
-      <w:r>
-        <w:t xml:space="preserve"> Variable werden die Figuren den beiden Spielern zugewiesen. Während dem Spiel wird darin gespeichert, welcher Spieler am Zug ist.</w:t>
+        <w:t xml:space="preserve">Variablen dieses Typs, sind zur Bestimmung der Spieler. Sie werden gebraucht, um die Figuren dem entsprechenden Spieler zuzuordnen. Auch um zu speichern, welcher Spieler an der Reihe ist, wird eine Variable dieses Typs verwendet. Da die Members dieser </w:t>
+      </w:r>
+      <w:proofErr w:type="spellStart"/>
+      <w:r>
+        <w:t>Enumeration</w:t>
+      </w:r>
+      <w:proofErr w:type="spellEnd"/>
+      <w:r>
+        <w:t xml:space="preserve"> für die Zahlen 0 und 1 stehen, kann um den Spieler zu wechseln einfach die Variable invertiert werden.</w:t>
       </w:r>
     </w:p>
     <w:p>
       <w:pPr>
         <w:pStyle w:val="berschrift3"/>
-        <w:jc w:val="both"/>
         <w:rPr>
           <w:rFonts w:asciiTheme="minorHAnsi" w:eastAsiaTheme="minorHAnsi" w:hAnsiTheme="minorHAnsi" w:cstheme="minorBidi"/>
           <w:b w:val="0"/>
@@ -85,9 +78,6 @@
       </w:r>
     </w:p>
     <w:p>
-      <w:pPr>
-        <w:jc w:val="both"/>
-      </w:pPr>
       <w:proofErr w:type="spellStart"/>
       <w:r>
         <w:t>Enumeration</w:t>
@@ -113,41 +103,43 @@
             <w:tcW w:w="2518" w:type="dxa"/>
           </w:tcPr>
           <w:p>
-            <w:pPr>
-              <w:jc w:val="both"/>
-            </w:pPr>
             <w:r>
               <w:rPr>
                 <w:noProof/>
                 <w:lang w:eastAsia="de-CH"/>
               </w:rPr>
               <w:drawing>
-                <wp:anchor distT="0" distB="0" distL="114300" distR="114300" simplePos="0" relativeHeight="251665408" behindDoc="1" locked="0" layoutInCell="1" allowOverlap="1" wp14:anchorId="277EA59D" wp14:editId="40A442AA">
+                <wp:anchor distT="0" distB="0" distL="114300" distR="114300" simplePos="0" relativeHeight="251665408" behindDoc="1" locked="0" layoutInCell="1" allowOverlap="1" wp14:anchorId="19F59162" wp14:editId="7CD72C19">
                   <wp:simplePos x="0" y="0"/>
                   <wp:positionH relativeFrom="column">
-                    <wp:posOffset>831215</wp:posOffset>
+                    <wp:posOffset>805180</wp:posOffset>
                   </wp:positionH>
                   <wp:positionV relativeFrom="paragraph">
-                    <wp:posOffset>0</wp:posOffset>
+                    <wp:posOffset>635</wp:posOffset>
                   </wp:positionV>
                   <wp:extent cx="719455" cy="719455"/>
                   <wp:effectExtent l="0" t="0" r="0" b="0"/>
                   <wp:wrapTight wrapText="bothSides">
                     <wp:wrapPolygon edited="0">
                       <wp:start x="9151" y="0"/>
-                      <wp:lineTo x="0" y="10295"/>
+                      <wp:lineTo x="4004" y="9151"/>
+                      <wp:lineTo x="0" y="9723"/>
                       <wp:lineTo x="0" y="11439"/>
-                      <wp:lineTo x="7435" y="18302"/>
+                      <wp:lineTo x="1716" y="18302"/>
+                      <wp:lineTo x="8579" y="21162"/>
                       <wp:lineTo x="9151" y="21162"/>
                       <wp:lineTo x="12011" y="21162"/>
-                      <wp:lineTo x="13726" y="18302"/>
+                      <wp:lineTo x="12583" y="18302"/>
                       <wp:lineTo x="21162" y="11439"/>
                       <wp:lineTo x="21162" y="9723"/>
+                      <wp:lineTo x="16586" y="9151"/>
+                      <wp:lineTo x="20018" y="4575"/>
+                      <wp:lineTo x="18874" y="2860"/>
                       <wp:lineTo x="12011" y="0"/>
                       <wp:lineTo x="9151" y="0"/>
                     </wp:wrapPolygon>
                   </wp:wrapTight>
-                  <wp:docPr id="19" name="Grafik 19" descr="C:\Users\Marcel\Documents\Tech\Informatik\CarmeWorkspace\LaserChess\Debug\img\blue_king.png"/>
+                  <wp:docPr id="19" name="Grafik 19"/>
                   <wp:cNvGraphicFramePr>
                     <a:graphicFrameLocks xmlns:a="http://schemas.openxmlformats.org/drawingml/2006/main" noChangeAspect="1"/>
                   </wp:cNvGraphicFramePr>
@@ -168,7 +160,6 @@
                               </a:ext>
                             </a:extLst>
                           </a:blip>
-                          <a:srcRect/>
                           <a:stretch>
                             <a:fillRect/>
                           </a:stretch>
@@ -208,9 +199,6 @@
             <w:tcW w:w="6694" w:type="dxa"/>
           </w:tcPr>
           <w:p>
-            <w:pPr>
-              <w:jc w:val="both"/>
-            </w:pPr>
             <w:r>
               <w:t>Ist die Hauptfigur. Wenn der König getroffen wird, ist das Spiel zu Ende. Es spielt keine Rolle von welcher Seite er getroffen wurde. Der König kann auf dem Spielfeld bewegt werden, aber er kann nicht gedreht werden.</w:t>
             </w:r>
@@ -223,37 +211,33 @@
             <w:tcW w:w="2518" w:type="dxa"/>
           </w:tcPr>
           <w:p>
-            <w:pPr>
-              <w:jc w:val="both"/>
-            </w:pPr>
             <w:r>
               <w:rPr>
                 <w:noProof/>
                 <w:lang w:eastAsia="de-CH"/>
               </w:rPr>
               <w:drawing>
-                <wp:anchor distT="0" distB="0" distL="114300" distR="114300" simplePos="0" relativeHeight="251667456" behindDoc="1" locked="0" layoutInCell="1" allowOverlap="1" wp14:anchorId="789E4A4C" wp14:editId="6B953DF1">
+                <wp:anchor distT="0" distB="0" distL="114300" distR="114300" simplePos="0" relativeHeight="251667456" behindDoc="1" locked="0" layoutInCell="1" allowOverlap="1" wp14:anchorId="65C3B091" wp14:editId="1F59A3B0">
                   <wp:simplePos x="0" y="0"/>
                   <wp:positionH relativeFrom="column">
-                    <wp:posOffset>4041140</wp:posOffset>
+                    <wp:posOffset>805180</wp:posOffset>
                   </wp:positionH>
                   <wp:positionV relativeFrom="paragraph">
-                    <wp:posOffset>-3020695</wp:posOffset>
+                    <wp:posOffset>-1905</wp:posOffset>
                   </wp:positionV>
-                  <wp:extent cx="720000" cy="720000"/>
+                  <wp:extent cx="719455" cy="719455"/>
                   <wp:effectExtent l="0" t="0" r="0" b="0"/>
                   <wp:wrapTight wrapText="bothSides">
                     <wp:wrapPolygon edited="0">
                       <wp:start x="0" y="0"/>
                       <wp:lineTo x="0" y="21162"/>
                       <wp:lineTo x="21162" y="21162"/>
-                      <wp:lineTo x="21162" y="20590"/>
-                      <wp:lineTo x="19446" y="18302"/>
-                      <wp:lineTo x="1144" y="0"/>
+                      <wp:lineTo x="21162" y="20018"/>
+                      <wp:lineTo x="1716" y="0"/>
                       <wp:lineTo x="0" y="0"/>
                     </wp:wrapPolygon>
                   </wp:wrapTight>
-                  <wp:docPr id="20" name="Grafik 20" descr="C:\Users\Marcel\Documents\Tech\Informatik\CarmeWorkspace\LaserChess\Debug\img\blue_mirror.png"/>
+                  <wp:docPr id="20" name="Grafik 20"/>
                   <wp:cNvGraphicFramePr>
                     <a:graphicFrameLocks xmlns:a="http://schemas.openxmlformats.org/drawingml/2006/main" noChangeAspect="1"/>
                   </wp:cNvGraphicFramePr>
@@ -274,7 +258,6 @@
                               </a:ext>
                             </a:extLst>
                           </a:blip>
-                          <a:srcRect/>
                           <a:stretch>
                             <a:fillRect/>
                           </a:stretch>
@@ -282,7 +265,7 @@
                         <pic:spPr bwMode="auto">
                           <a:xfrm>
                             <a:off x="0" y="0"/>
-                            <a:ext cx="720000" cy="720000"/>
+                            <a:ext cx="719455" cy="719455"/>
                           </a:xfrm>
                           <a:prstGeom prst="rect">
                             <a:avLst/>
@@ -314,9 +297,6 @@
             <w:tcW w:w="6694" w:type="dxa"/>
           </w:tcPr>
           <w:p>
-            <w:pPr>
-              <w:jc w:val="both"/>
-            </w:pPr>
             <w:r>
               <w:t>Mit dem Spiegel kann der LASER-Strahl umgelenkt werden. Der Spiegel wird zerstört, wenn er von hinten getroffen wird. Er kann beliebig auf dem Spielfeld gedreht und verschoben werden.</w:t>
             </w:r>
@@ -329,37 +309,34 @@
             <w:tcW w:w="2518" w:type="dxa"/>
           </w:tcPr>
           <w:p>
-            <w:pPr>
-              <w:jc w:val="both"/>
-            </w:pPr>
             <w:r>
               <w:rPr>
                 <w:noProof/>
                 <w:lang w:eastAsia="de-CH"/>
               </w:rPr>
               <w:drawing>
-                <wp:anchor distT="0" distB="0" distL="114300" distR="114300" simplePos="0" relativeHeight="251669504" behindDoc="1" locked="0" layoutInCell="1" allowOverlap="1" wp14:anchorId="57763BF6" wp14:editId="6DE73E7B">
+                <wp:anchor distT="0" distB="0" distL="114300" distR="114300" simplePos="0" relativeHeight="251669504" behindDoc="1" locked="0" layoutInCell="1" allowOverlap="1" wp14:anchorId="4CE957D3" wp14:editId="2EDB1F08">
                   <wp:simplePos x="0" y="0"/>
                   <wp:positionH relativeFrom="column">
-                    <wp:posOffset>2200910</wp:posOffset>
+                    <wp:posOffset>805180</wp:posOffset>
                   </wp:positionH>
                   <wp:positionV relativeFrom="paragraph">
-                    <wp:posOffset>-3676650</wp:posOffset>
+                    <wp:posOffset>-4445</wp:posOffset>
                   </wp:positionV>
-                  <wp:extent cx="720000" cy="720000"/>
+                  <wp:extent cx="719455" cy="719455"/>
                   <wp:effectExtent l="0" t="0" r="0" b="0"/>
                   <wp:wrapTight wrapText="bothSides">
                     <wp:wrapPolygon edited="0">
                       <wp:start x="0" y="0"/>
-                      <wp:lineTo x="0" y="5719"/>
-                      <wp:lineTo x="14870" y="21162"/>
+                      <wp:lineTo x="0" y="2860"/>
+                      <wp:lineTo x="17730" y="21162"/>
                       <wp:lineTo x="21162" y="21162"/>
-                      <wp:lineTo x="21162" y="15442"/>
-                      <wp:lineTo x="6291" y="0"/>
+                      <wp:lineTo x="21162" y="18302"/>
+                      <wp:lineTo x="3432" y="0"/>
                       <wp:lineTo x="0" y="0"/>
                     </wp:wrapPolygon>
                   </wp:wrapTight>
-                  <wp:docPr id="21" name="Grafik 21" descr="C:\Users\Marcel\Documents\Tech\Informatik\CarmeWorkspace\LaserChess\Debug\img\blue_splitter.png"/>
+                  <wp:docPr id="21" name="Grafik 21"/>
                   <wp:cNvGraphicFramePr>
                     <a:graphicFrameLocks xmlns:a="http://schemas.openxmlformats.org/drawingml/2006/main" noChangeAspect="1"/>
                   </wp:cNvGraphicFramePr>
@@ -380,7 +357,6 @@
                               </a:ext>
                             </a:extLst>
                           </a:blip>
-                          <a:srcRect/>
                           <a:stretch>
                             <a:fillRect/>
                           </a:stretch>
@@ -388,7 +364,7 @@
                         <pic:spPr bwMode="auto">
                           <a:xfrm>
                             <a:off x="0" y="0"/>
-                            <a:ext cx="720000" cy="720000"/>
+                            <a:ext cx="719455" cy="719455"/>
                           </a:xfrm>
                           <a:prstGeom prst="rect">
                             <a:avLst/>
@@ -420,17 +396,8 @@
             <w:tcW w:w="6694" w:type="dxa"/>
           </w:tcPr>
           <w:p>
-            <w:pPr>
-              <w:jc w:val="both"/>
-            </w:pPr>
             <w:r>
-              <w:t>Der Splitter ist eine optionale Erweiterung des Spiegels. Er teilt den L</w:t>
-            </w:r>
-            <w:r>
-              <w:t>A</w:t>
-            </w:r>
-            <w:r>
-              <w:t xml:space="preserve">SER-Strahl in zwei </w:t>
+              <w:t xml:space="preserve">Der Splitter ist eine optionale Erweiterung des Spiegels. Er teilt den LASER-Strahl in zwei </w:t>
             </w:r>
             <w:proofErr w:type="gramStart"/>
             <w:r>
@@ -455,24 +422,21 @@
             <w:tcW w:w="2518" w:type="dxa"/>
           </w:tcPr>
           <w:p>
-            <w:pPr>
-              <w:jc w:val="both"/>
-            </w:pPr>
             <w:r>
               <w:rPr>
                 <w:noProof/>
                 <w:lang w:eastAsia="de-CH"/>
               </w:rPr>
               <w:drawing>
-                <wp:anchor distT="0" distB="0" distL="114300" distR="114300" simplePos="0" relativeHeight="251671552" behindDoc="1" locked="0" layoutInCell="1" allowOverlap="1" wp14:anchorId="5B54E706" wp14:editId="632FB236">
+                <wp:anchor distT="0" distB="0" distL="114300" distR="114300" simplePos="0" relativeHeight="251671552" behindDoc="1" locked="0" layoutInCell="1" allowOverlap="1" wp14:anchorId="27424688" wp14:editId="349893F7">
                   <wp:simplePos x="0" y="0"/>
                   <wp:positionH relativeFrom="column">
-                    <wp:posOffset>2430780</wp:posOffset>
+                    <wp:posOffset>805180</wp:posOffset>
                   </wp:positionH>
                   <wp:positionV relativeFrom="paragraph">
-                    <wp:posOffset>-4116070</wp:posOffset>
+                    <wp:posOffset>-6350</wp:posOffset>
                   </wp:positionV>
-                  <wp:extent cx="720000" cy="720000"/>
+                  <wp:extent cx="719455" cy="719455"/>
                   <wp:effectExtent l="0" t="0" r="0" b="0"/>
                   <wp:wrapTight wrapText="bothSides">
                     <wp:wrapPolygon edited="0">
@@ -483,7 +447,7 @@
                       <wp:lineTo x="0" y="0"/>
                     </wp:wrapPolygon>
                   </wp:wrapTight>
-                  <wp:docPr id="22" name="Grafik 22" descr="C:\Users\Marcel\Documents\Tech\Informatik\CarmeWorkspace\LaserChess\Debug\img\blue_wall.png"/>
+                  <wp:docPr id="22" name="Grafik 22"/>
                   <wp:cNvGraphicFramePr>
                     <a:graphicFrameLocks xmlns:a="http://schemas.openxmlformats.org/drawingml/2006/main" noChangeAspect="1"/>
                   </wp:cNvGraphicFramePr>
@@ -504,7 +468,6 @@
                               </a:ext>
                             </a:extLst>
                           </a:blip>
-                          <a:srcRect/>
                           <a:stretch>
                             <a:fillRect/>
                           </a:stretch>
@@ -512,7 +475,7 @@
                         <pic:spPr bwMode="auto">
                           <a:xfrm>
                             <a:off x="0" y="0"/>
-                            <a:ext cx="720000" cy="720000"/>
+                            <a:ext cx="719455" cy="719455"/>
                           </a:xfrm>
                           <a:prstGeom prst="rect">
                             <a:avLst/>
@@ -544,9 +507,6 @@
             <w:tcW w:w="6694" w:type="dxa"/>
           </w:tcPr>
           <w:p>
-            <w:pPr>
-              <w:jc w:val="both"/>
-            </w:pPr>
             <w:r>
               <w:t>Die Wand ist zum Schutz des Königs gedacht. Sie kann nicht zerstört und nicht gedreht werden.</w:t>
             </w:r>
@@ -559,37 +519,33 @@
             <w:tcW w:w="2518" w:type="dxa"/>
           </w:tcPr>
           <w:p>
-            <w:pPr>
-              <w:jc w:val="both"/>
-            </w:pPr>
             <w:r>
               <w:rPr>
                 <w:noProof/>
                 <w:lang w:eastAsia="de-CH"/>
               </w:rPr>
               <w:drawing>
-                <wp:anchor distT="0" distB="0" distL="114300" distR="114300" simplePos="0" relativeHeight="251673600" behindDoc="1" locked="0" layoutInCell="1" allowOverlap="1" wp14:anchorId="37D4A413" wp14:editId="73A73A4D">
+                <wp:anchor distT="0" distB="0" distL="114300" distR="114300" simplePos="0" relativeHeight="251673600" behindDoc="1" locked="0" layoutInCell="1" allowOverlap="1" wp14:anchorId="5C714C49" wp14:editId="01887965">
                   <wp:simplePos x="0" y="0"/>
                   <wp:positionH relativeFrom="column">
-                    <wp:posOffset>3171190</wp:posOffset>
+                    <wp:posOffset>805180</wp:posOffset>
                   </wp:positionH>
                   <wp:positionV relativeFrom="paragraph">
-                    <wp:posOffset>-5845175</wp:posOffset>
+                    <wp:posOffset>-8890</wp:posOffset>
                   </wp:positionV>
-                  <wp:extent cx="720000" cy="720000"/>
+                  <wp:extent cx="719455" cy="719455"/>
                   <wp:effectExtent l="0" t="0" r="0" b="0"/>
                   <wp:wrapTight wrapText="bothSides">
                     <wp:wrapPolygon edited="0">
-                      <wp:start x="0" y="0"/>
-                      <wp:lineTo x="0" y="21162"/>
-                      <wp:lineTo x="1716" y="21162"/>
-                      <wp:lineTo x="21162" y="11439"/>
-                      <wp:lineTo x="21162" y="9723"/>
-                      <wp:lineTo x="2288" y="0"/>
-                      <wp:lineTo x="0" y="0"/>
+                      <wp:start x="1716" y="4004"/>
+                      <wp:lineTo x="0" y="12583"/>
+                      <wp:lineTo x="1716" y="17158"/>
+                      <wp:lineTo x="21162" y="17158"/>
+                      <wp:lineTo x="21162" y="4004"/>
+                      <wp:lineTo x="1716" y="4004"/>
                     </wp:wrapPolygon>
                   </wp:wrapTight>
-                  <wp:docPr id="23" name="Grafik 23" descr="C:\Users\Marcel\Documents\Tech\Informatik\CarmeWorkspace\LaserChess\Debug\img\blue_cannon.png"/>
+                  <wp:docPr id="23" name="Grafik 23"/>
                   <wp:cNvGraphicFramePr>
                     <a:graphicFrameLocks xmlns:a="http://schemas.openxmlformats.org/drawingml/2006/main" noChangeAspect="1"/>
                   </wp:cNvGraphicFramePr>
@@ -610,7 +566,6 @@
                               </a:ext>
                             </a:extLst>
                           </a:blip>
-                          <a:srcRect/>
                           <a:stretch>
                             <a:fillRect/>
                           </a:stretch>
@@ -618,7 +573,7 @@
                         <pic:spPr bwMode="auto">
                           <a:xfrm>
                             <a:off x="0" y="0"/>
-                            <a:ext cx="720000" cy="720000"/>
+                            <a:ext cx="719455" cy="719455"/>
                           </a:xfrm>
                           <a:prstGeom prst="rect">
                             <a:avLst/>
@@ -650,17 +605,8 @@
             <w:tcW w:w="6694" w:type="dxa"/>
           </w:tcPr>
           <w:p>
-            <w:pPr>
-              <w:jc w:val="both"/>
-            </w:pPr>
             <w:r>
-              <w:t>Die Kanone feuert den LASER-Strahl ab. Sie kann verschoben und g</w:t>
-            </w:r>
-            <w:r>
-              <w:t>e</w:t>
-            </w:r>
-            <w:r>
-              <w:t>dreht werden.</w:t>
+              <w:t>Die Kanone feuert den LASER-Strahl ab. Sie kann verschoben und gedreht werden.</w:t>
             </w:r>
           </w:p>
         </w:tc>
@@ -669,7 +615,6 @@
     <w:p>
       <w:pPr>
         <w:pStyle w:val="berschrift3"/>
-        <w:jc w:val="both"/>
       </w:pPr>
       <w:r>
         <w:lastRenderedPageBreak/>
@@ -725,7 +670,6 @@
           <w:p>
             <w:pPr>
               <w:pStyle w:val="berschrift3"/>
-              <w:jc w:val="both"/>
               <w:outlineLvl w:val="2"/>
               <w:rPr>
                 <w:rFonts w:asciiTheme="minorHAnsi" w:eastAsiaTheme="minorHAnsi" w:hAnsiTheme="minorHAnsi" w:cstheme="minorBidi"/>
@@ -752,7 +696,6 @@
           <w:p>
             <w:pPr>
               <w:pStyle w:val="berschrift3"/>
-              <w:jc w:val="both"/>
               <w:outlineLvl w:val="2"/>
               <w:rPr>
                 <w:rFonts w:asciiTheme="minorHAnsi" w:eastAsiaTheme="minorHAnsi" w:hAnsiTheme="minorHAnsi" w:cstheme="minorBidi"/>
@@ -771,7 +714,7 @@
                 <w:lang w:eastAsia="de-CH"/>
               </w:rPr>
               <w:drawing>
-                <wp:inline distT="0" distB="0" distL="0" distR="0" wp14:anchorId="71748E29" wp14:editId="1F7EB435">
+                <wp:inline distT="0" distB="0" distL="0" distR="0" wp14:anchorId="6BA5C83E" wp14:editId="51FFE756">
                   <wp:extent cx="835971" cy="900000"/>
                   <wp:effectExtent l="0" t="0" r="0" b="0"/>
                   <wp:docPr id="24" name="Grafik 24" descr="C:\Users\Marcel\Documents\Tech\Informatik\CarmeWorkspace\LaserChess\docs\img\direction.png"/>
@@ -828,7 +771,6 @@
           <w:p>
             <w:pPr>
               <w:pStyle w:val="berschrift3"/>
-              <w:jc w:val="both"/>
               <w:outlineLvl w:val="2"/>
               <w:rPr>
                 <w:rFonts w:asciiTheme="minorHAnsi" w:eastAsiaTheme="minorHAnsi" w:hAnsiTheme="minorHAnsi" w:cstheme="minorBidi"/>
@@ -869,7 +811,6 @@
           <w:p>
             <w:pPr>
               <w:pStyle w:val="berschrift3"/>
-              <w:jc w:val="both"/>
               <w:outlineLvl w:val="2"/>
               <w:rPr>
                 <w:rFonts w:asciiTheme="minorHAnsi" w:eastAsiaTheme="minorHAnsi" w:hAnsiTheme="minorHAnsi" w:cstheme="minorBidi"/>
@@ -896,7 +837,6 @@
           <w:p>
             <w:pPr>
               <w:pStyle w:val="berschrift3"/>
-              <w:jc w:val="both"/>
               <w:outlineLvl w:val="2"/>
               <w:rPr>
                 <w:rFonts w:asciiTheme="minorHAnsi" w:eastAsiaTheme="minorHAnsi" w:hAnsiTheme="minorHAnsi" w:cstheme="minorBidi"/>
@@ -915,7 +855,7 @@
                 <w:lang w:eastAsia="de-CH"/>
               </w:rPr>
               <w:drawing>
-                <wp:inline distT="0" distB="0" distL="0" distR="0" wp14:anchorId="5AD40BBA" wp14:editId="13D2BA6F">
+                <wp:inline distT="0" distB="0" distL="0" distR="0" wp14:anchorId="615ABA83" wp14:editId="70B21F7C">
                   <wp:extent cx="863600" cy="863600"/>
                   <wp:effectExtent l="0" t="0" r="0" b="0"/>
                   <wp:docPr id="25" name="Grafik 25" descr="C:\Users\Marcel\Documents\Tech\Informatik\CarmeWorkspace\LaserChess\docs\img\mirror_orientation.png"/>
@@ -972,7 +912,6 @@
           <w:p>
             <w:pPr>
               <w:pStyle w:val="berschrift3"/>
-              <w:jc w:val="both"/>
               <w:outlineLvl w:val="2"/>
               <w:rPr>
                 <w:rFonts w:asciiTheme="minorHAnsi" w:eastAsiaTheme="minorHAnsi" w:hAnsiTheme="minorHAnsi" w:cstheme="minorBidi"/>
@@ -988,43 +927,7 @@
                 <w:bCs w:val="0"/>
                 <w:color w:val="auto"/>
               </w:rPr>
-              <w:t>Da die Spiegel nicht gerade stehen, verwenden wir bei den Spi</w:t>
-            </w:r>
-            <w:r>
-              <w:rPr>
-                <w:rFonts w:asciiTheme="minorHAnsi" w:eastAsiaTheme="minorHAnsi" w:hAnsiTheme="minorHAnsi" w:cstheme="minorBidi"/>
-                <w:b w:val="0"/>
-                <w:bCs w:val="0"/>
-                <w:color w:val="auto"/>
-              </w:rPr>
-              <w:t>e</w:t>
-            </w:r>
-            <w:r>
-              <w:rPr>
-                <w:rFonts w:asciiTheme="minorHAnsi" w:eastAsiaTheme="minorHAnsi" w:hAnsiTheme="minorHAnsi" w:cstheme="minorBidi"/>
-                <w:b w:val="0"/>
-                <w:bCs w:val="0"/>
-                <w:color w:val="auto"/>
-              </w:rPr>
-              <w:t>geln die Zwischenrichtungen. Da eine Figur jeweils nur vier Ric</w:t>
-            </w:r>
-            <w:r>
-              <w:rPr>
-                <w:rFonts w:asciiTheme="minorHAnsi" w:eastAsiaTheme="minorHAnsi" w:hAnsiTheme="minorHAnsi" w:cstheme="minorBidi"/>
-                <w:b w:val="0"/>
-                <w:bCs w:val="0"/>
-                <w:color w:val="auto"/>
-              </w:rPr>
-              <w:t>h</w:t>
-            </w:r>
-            <w:r>
-              <w:rPr>
-                <w:rFonts w:asciiTheme="minorHAnsi" w:eastAsiaTheme="minorHAnsi" w:hAnsiTheme="minorHAnsi" w:cstheme="minorBidi"/>
-                <w:b w:val="0"/>
-                <w:bCs w:val="0"/>
-                <w:color w:val="auto"/>
-              </w:rPr>
-              <w:t xml:space="preserve">tungen annehmen kann, sind die Zwischenrichtungen auch von 0-3 in der </w:t>
+              <w:t xml:space="preserve">Da die Spiegel nicht gerade stehen, verwenden wir bei den Spiegeln die Zwischenrichtungen. Da eine Figur jeweils nur vier Richtungen annehmen kann, sind die Zwischenrichtungen auch von 0-3 in der </w:t>
             </w:r>
             <w:proofErr w:type="spellStart"/>
             <w:r>
@@ -1044,25 +947,7 @@
                 <w:bCs w:val="0"/>
                 <w:color w:val="auto"/>
               </w:rPr>
-              <w:t xml:space="preserve"> definiert. Damit vereinfachen wir die Han</w:t>
-            </w:r>
-            <w:r>
-              <w:rPr>
-                <w:rFonts w:asciiTheme="minorHAnsi" w:eastAsiaTheme="minorHAnsi" w:hAnsiTheme="minorHAnsi" w:cstheme="minorBidi"/>
-                <w:b w:val="0"/>
-                <w:bCs w:val="0"/>
-                <w:color w:val="auto"/>
-              </w:rPr>
-              <w:t>d</w:t>
-            </w:r>
-            <w:r>
-              <w:rPr>
-                <w:rFonts w:asciiTheme="minorHAnsi" w:eastAsiaTheme="minorHAnsi" w:hAnsiTheme="minorHAnsi" w:cstheme="minorBidi"/>
-                <w:b w:val="0"/>
-                <w:bCs w:val="0"/>
-                <w:color w:val="auto"/>
-              </w:rPr>
-              <w:t>habung.</w:t>
+              <w:t xml:space="preserve"> definiert. Damit vereinfachen wir die Handhabung.</w:t>
             </w:r>
           </w:p>
         </w:tc>
@@ -1071,7 +956,6 @@
     <w:p>
       <w:pPr>
         <w:pStyle w:val="berschrift3"/>
-        <w:jc w:val="both"/>
       </w:pPr>
       <w:proofErr w:type="spellStart"/>
       <w:r>
@@ -1080,9 +964,6 @@
       <w:proofErr w:type="spellEnd"/>
     </w:p>
     <w:p>
-      <w:pPr>
-        <w:jc w:val="both"/>
-      </w:pPr>
       <w:r>
         <w:t>RIGHT, UP, LEFT, DOWN</w:t>
       </w:r>
@@ -1094,7 +975,6 @@
     <w:p>
       <w:pPr>
         <w:pStyle w:val="berschrift3"/>
-        <w:jc w:val="both"/>
         <w:rPr>
           <w:rFonts w:asciiTheme="minorHAnsi" w:eastAsiaTheme="minorHAnsi" w:hAnsiTheme="minorHAnsi" w:cstheme="minorBidi"/>
           <w:b w:val="0"/>
@@ -1119,9 +999,6 @@
       </w:r>
     </w:p>
     <w:p>
-      <w:pPr>
-        <w:jc w:val="both"/>
-      </w:pPr>
       <w:r>
         <w:t>Hilfsvariable für die Drehrichtung</w:t>
       </w:r>
@@ -1129,19 +1006,12 @@
         <w:t xml:space="preserve"> bei einem Winkel</w:t>
       </w:r>
       <w:r>
-        <w:t>. 1 entspricht einer Drehung im gegen Uhrzeige</w:t>
-      </w:r>
-      <w:r>
-        <w:t>r</w:t>
-      </w:r>
-      <w:r>
-        <w:t>sinn, -1 im Uhrzeigersinn.</w:t>
+        <w:t>. 1 entspricht einer Drehung im gegen Uhrzeigersinn, -1 im Uhrzeigersinn.</w:t>
       </w:r>
     </w:p>
     <w:p>
       <w:pPr>
         <w:pStyle w:val="berschrift3"/>
-        <w:jc w:val="both"/>
       </w:pPr>
       <w:r>
         <w:t xml:space="preserve">Spielmodus </w:t>
@@ -1156,64 +1026,16 @@
           <w:bCs w:val="0"/>
           <w:color w:val="auto"/>
         </w:rPr>
-        <w:t>NORMALMODE, SETMODE, OPEN, EXIT</w:t>
-      </w:r>
-      <w:r>
-        <w:t xml:space="preserve"> </w:t>
-      </w:r>
-    </w:p>
-    <w:p>
-      <w:pPr>
-        <w:jc w:val="both"/>
-      </w:pPr>
-      <w:r>
-        <w:t xml:space="preserve">Das Menü liefert einen der Spielmodi zurück. </w:t>
-      </w:r>
-      <w:r>
-        <w:br/>
-        <w:t>Normalmode: Lädt die vordefinierte Aufstellung</w:t>
-      </w:r>
-      <w:r>
-        <w:br/>
-      </w:r>
-      <w:proofErr w:type="spellStart"/>
-      <w:r>
-        <w:t>Setmode</w:t>
-      </w:r>
-      <w:proofErr w:type="spellEnd"/>
-      <w:r>
-        <w:t>: Die Figuren werden abwechslungsweise auf dem Spielfeld aufgestellt.</w:t>
-      </w:r>
-      <w:r>
-        <w:br/>
-        <w:t>Open: Man kann eine selbst definierte Aufstellung laden.</w:t>
-      </w:r>
-      <w:r>
-        <w:br/>
-        <w:t>Exit: Verlässt das Spiel.</w:t>
-      </w:r>
-    </w:p>
-    <w:p>
-      <w:pPr>
-        <w:pStyle w:val="berschrift3"/>
-        <w:jc w:val="both"/>
+        <w:t>NORMALMODE, SETMODE, START</w:t>
+      </w:r>
+      <w:r>
         <w:rPr>
           <w:rFonts w:asciiTheme="minorHAnsi" w:eastAsiaTheme="minorHAnsi" w:hAnsiTheme="minorHAnsi" w:cstheme="minorBidi"/>
           <w:b w:val="0"/>
           <w:bCs w:val="0"/>
           <w:color w:val="auto"/>
         </w:rPr>
-      </w:pPr>
-      <w:proofErr w:type="spellStart"/>
-      <w:r>
-        <w:t>Gamecontrol</w:t>
-      </w:r>
-      <w:proofErr w:type="spellEnd"/>
-      <w:r>
-        <w:t xml:space="preserve"> </w:t>
-      </w:r>
-      <w:r>
-        <w:br/>
+        <w:t>OPEN, OPEN, EXIT, INVALID_INPUT</w:t>
       </w:r>
       <w:r>
         <w:rPr>
@@ -1222,7 +1044,7 @@
           <w:bCs w:val="0"/>
           <w:color w:val="auto"/>
         </w:rPr>
-        <w:t xml:space="preserve">EXIT_GAME, KING_RED_DEST, KING_BLUE_DEST, NONE, MIRROR_RED_DEST, MIRROR_BLUE_DIST </w:t>
+        <w:t xml:space="preserve"> </w:t>
       </w:r>
       <w:r>
         <w:rPr>
@@ -1231,8 +1053,7 @@
           <w:bCs w:val="0"/>
           <w:color w:val="auto"/>
         </w:rPr>
-        <w:br/>
-        <w:t xml:space="preserve">Die LASER-Funktion gibt zurück, was </w:t>
+        <w:t>(</w:t>
       </w:r>
       <w:r>
         <w:rPr>
@@ -1241,7 +1062,7 @@
           <w:bCs w:val="0"/>
           <w:color w:val="auto"/>
         </w:rPr>
-        <w:t>getroffen wurde, das wird in die</w:t>
+        <w:t>EASTER_EGG1, EASTER_EGG2, EASTER_EGG3</w:t>
       </w:r>
       <w:r>
         <w:rPr>
@@ -1250,9 +1071,113 @@
           <w:bCs w:val="0"/>
           <w:color w:val="auto"/>
         </w:rPr>
+        <w:t>)</w:t>
+      </w:r>
+    </w:p>
+    <w:p>
+      <w:r>
+        <w:t xml:space="preserve">Das Menü liefert einen der Spielmodi zurück. </w:t>
+      </w:r>
+      <w:r>
+        <w:br/>
+        <w:t xml:space="preserve">Normalmode: </w:t>
+      </w:r>
+      <w:r>
+        <w:tab/>
+      </w:r>
+      <w:r>
+        <w:tab/>
+      </w:r>
+      <w:r>
+        <w:t>Lädt die vordefinierte Aufstellung</w:t>
+      </w:r>
+      <w:r>
+        <w:br/>
+      </w:r>
+      <w:proofErr w:type="spellStart"/>
+      <w:r>
+        <w:t>Setmode</w:t>
+      </w:r>
+      <w:proofErr w:type="spellEnd"/>
+      <w:r>
+        <w:t xml:space="preserve">: </w:t>
+      </w:r>
+      <w:r>
+        <w:tab/>
+      </w:r>
+      <w:r>
+        <w:tab/>
+        <w:t>Die Spieler platzieren</w:t>
+      </w:r>
+      <w:r>
+        <w:t xml:space="preserve"> abwechslungsweise </w:t>
+      </w:r>
+      <w:r>
+        <w:t xml:space="preserve">die Spielfiguren </w:t>
+      </w:r>
+      <w:r>
+        <w:t>auf dem Spielfeld.</w:t>
+      </w:r>
+      <w:r>
+        <w:br/>
+        <w:t xml:space="preserve">Open: </w:t>
+      </w:r>
+      <w:r>
+        <w:tab/>
+      </w:r>
+      <w:r>
+        <w:tab/>
+      </w:r>
+      <w:r>
+        <w:tab/>
+      </w:r>
+      <w:r>
+        <w:t>Man kann eine selbst definierte Aufstellung laden.</w:t>
+      </w:r>
+      <w:r>
+        <w:br/>
+      </w:r>
+      <w:r>
+        <w:t xml:space="preserve">Exit: </w:t>
+      </w:r>
+      <w:r>
+        <w:tab/>
+      </w:r>
+      <w:r>
+        <w:tab/>
+      </w:r>
+      <w:r>
+        <w:tab/>
+      </w:r>
+      <w:r>
+        <w:t>Verlässt das Spiel.</w:t>
+      </w:r>
+      <w:r>
+        <w:br/>
+        <w:t xml:space="preserve">Ungültige Eingabe: </w:t>
+      </w:r>
+      <w:r>
+        <w:tab/>
+      </w:r>
+      <w:r>
+        <w:t>Führt das Menü nochmals aus</w:t>
+      </w:r>
+    </w:p>
+    <w:p>
+      <w:pPr>
+        <w:pStyle w:val="berschrift3"/>
+      </w:pPr>
+      <w:proofErr w:type="spellStart"/>
+      <w:r>
+        <w:t>Gamecontrol</w:t>
+      </w:r>
+      <w:proofErr w:type="spellEnd"/>
+      <w:r>
         <w:t xml:space="preserve"> </w:t>
       </w:r>
-      <w:proofErr w:type="spellStart"/>
+      <w:r>
+        <w:br/>
+      </w:r>
       <w:r>
         <w:rPr>
           <w:rFonts w:asciiTheme="minorHAnsi" w:eastAsiaTheme="minorHAnsi" w:hAnsiTheme="minorHAnsi" w:cstheme="minorBidi"/>
@@ -1260,9 +1185,8 @@
           <w:bCs w:val="0"/>
           <w:color w:val="auto"/>
         </w:rPr>
-        <w:t>Gamecontrol</w:t>
-      </w:r>
-      <w:proofErr w:type="spellEnd"/>
+        <w:t xml:space="preserve">EXIT_GAME, KING_RED_DEST, KING_BLUE_DEST, NONE, MIRROR_RED_DEST, MIRROR_BLUE_DIST </w:t>
+      </w:r>
       <w:r>
         <w:rPr>
           <w:rFonts w:asciiTheme="minorHAnsi" w:eastAsiaTheme="minorHAnsi" w:hAnsiTheme="minorHAnsi" w:cstheme="minorBidi"/>
@@ -1270,7 +1194,8 @@
           <w:bCs w:val="0"/>
           <w:color w:val="auto"/>
         </w:rPr>
-        <w:t xml:space="preserve"> </w:t>
+        <w:br/>
+        <w:t xml:space="preserve">Die LASER-Funktion gibt zurück, was </w:t>
       </w:r>
       <w:r>
         <w:rPr>
@@ -1279,7 +1204,7 @@
           <w:bCs w:val="0"/>
           <w:color w:val="auto"/>
         </w:rPr>
-        <w:t>Variable gespe</w:t>
+        <w:t>getroffen wurde, das wird in die</w:t>
       </w:r>
       <w:r>
         <w:rPr>
@@ -1288,8 +1213,9 @@
           <w:bCs w:val="0"/>
           <w:color w:val="auto"/>
         </w:rPr>
-        <w:t>i</w:t>
-      </w:r>
+        <w:t xml:space="preserve"> </w:t>
+      </w:r>
+      <w:proofErr w:type="spellStart"/>
       <w:r>
         <w:rPr>
           <w:rFonts w:asciiTheme="minorHAnsi" w:eastAsiaTheme="minorHAnsi" w:hAnsiTheme="minorHAnsi" w:cstheme="minorBidi"/>
@@ -1297,12 +1223,177 @@
           <w:bCs w:val="0"/>
           <w:color w:val="auto"/>
         </w:rPr>
-        <w:t>chert.</w:t>
-      </w:r>
-    </w:p>
-    <w:p>
-      <w:pPr>
-        <w:jc w:val="both"/>
+        <w:t>Gamecontrol</w:t>
+      </w:r>
+      <w:proofErr w:type="spellEnd"/>
+      <w:r>
+        <w:rPr>
+          <w:rFonts w:asciiTheme="minorHAnsi" w:eastAsiaTheme="minorHAnsi" w:hAnsiTheme="minorHAnsi" w:cstheme="minorBidi"/>
+          <w:b w:val="0"/>
+          <w:bCs w:val="0"/>
+          <w:color w:val="auto"/>
+        </w:rPr>
+        <w:t xml:space="preserve"> </w:t>
+      </w:r>
+      <w:r>
+        <w:rPr>
+          <w:rFonts w:asciiTheme="minorHAnsi" w:eastAsiaTheme="minorHAnsi" w:hAnsiTheme="minorHAnsi" w:cstheme="minorBidi"/>
+          <w:b w:val="0"/>
+          <w:bCs w:val="0"/>
+          <w:color w:val="auto"/>
+        </w:rPr>
+        <w:t>Variable gespeichert.</w:t>
+      </w:r>
+      <w:r>
+        <w:rPr>
+          <w:rFonts w:asciiTheme="minorHAnsi" w:eastAsiaTheme="minorHAnsi" w:hAnsiTheme="minorHAnsi" w:cstheme="minorBidi"/>
+          <w:b w:val="0"/>
+          <w:bCs w:val="0"/>
+          <w:color w:val="auto"/>
+        </w:rPr>
+        <w:t xml:space="preserve"> Zusätzlich kann in der Variable gespeichert werden, ob das Spiel während der LASER-Funktion abgebrochen wurde.</w:t>
+      </w:r>
+    </w:p>
+    <w:p>
+      <w:pPr>
+        <w:pStyle w:val="KeinLeerraum"/>
+        <w:rPr>
+          <w:rStyle w:val="berschrift3Zchn"/>
+          <w:lang w:val="fr-CH"/>
+        </w:rPr>
+      </w:pPr>
+    </w:p>
+    <w:p>
+      <w:pPr>
+        <w:pStyle w:val="KeinLeerraum"/>
+        <w:rPr>
+          <w:lang w:val="fr-CH"/>
+        </w:rPr>
+      </w:pPr>
+      <w:r>
+        <w:rPr>
+          <w:rStyle w:val="berschrift3Zchn"/>
+          <w:lang w:val="fr-CH"/>
+        </w:rPr>
+        <w:t xml:space="preserve">Sound </w:t>
+      </w:r>
+      <w:r>
+        <w:rPr>
+          <w:lang w:val="fr-CH"/>
+        </w:rPr>
+        <w:br/>
+      </w:r>
+      <w:r>
+        <w:rPr>
+          <w:lang w:val="fr-CH"/>
+        </w:rPr>
+        <w:t>L</w:t>
+      </w:r>
+      <w:r>
+        <w:rPr>
+          <w:lang w:val="fr-CH"/>
+        </w:rPr>
+        <w:t>ASER</w:t>
+      </w:r>
+      <w:r>
+        <w:rPr>
+          <w:lang w:val="fr-CH"/>
+        </w:rPr>
+        <w:t>, R</w:t>
+      </w:r>
+      <w:r>
+        <w:rPr>
+          <w:lang w:val="fr-CH"/>
+        </w:rPr>
+        <w:t>EFLECTION</w:t>
+      </w:r>
+      <w:r>
+        <w:rPr>
+          <w:lang w:val="fr-CH"/>
+        </w:rPr>
+        <w:t>, D</w:t>
+      </w:r>
+      <w:r>
+        <w:rPr>
+          <w:lang w:val="fr-CH"/>
+        </w:rPr>
+        <w:t>ESTRUCTION</w:t>
+      </w:r>
+      <w:r>
+        <w:rPr>
+          <w:lang w:val="fr-CH"/>
+        </w:rPr>
+        <w:t>, V</w:t>
+      </w:r>
+      <w:r>
+        <w:rPr>
+          <w:lang w:val="fr-CH"/>
+        </w:rPr>
+        <w:t>ICTORY</w:t>
+      </w:r>
+      <w:r>
+        <w:rPr>
+          <w:lang w:val="fr-CH"/>
+        </w:rPr>
+        <w:t>, I</w:t>
+      </w:r>
+      <w:r>
+        <w:rPr>
+          <w:lang w:val="fr-CH"/>
+        </w:rPr>
+        <w:t>GNORE</w:t>
+      </w:r>
+      <w:r>
+        <w:rPr>
+          <w:lang w:val="fr-CH"/>
+        </w:rPr>
+        <w:t>, I</w:t>
+      </w:r>
+      <w:r>
+        <w:rPr>
+          <w:lang w:val="fr-CH"/>
+        </w:rPr>
+        <w:t>NTRO</w:t>
+      </w:r>
+      <w:r>
+        <w:rPr>
+          <w:lang w:val="fr-CH"/>
+        </w:rPr>
+        <w:t>, M</w:t>
+      </w:r>
+      <w:r>
+        <w:rPr>
+          <w:lang w:val="fr-CH"/>
+        </w:rPr>
+        <w:t>USIC</w:t>
+      </w:r>
+      <w:r>
+        <w:rPr>
+          <w:lang w:val="fr-CH"/>
+        </w:rPr>
+        <w:t>, P</w:t>
+      </w:r>
+      <w:r>
+        <w:rPr>
+          <w:lang w:val="fr-CH"/>
+        </w:rPr>
+        <w:t>LING,</w:t>
+      </w:r>
+      <w:r>
+        <w:rPr>
+          <w:lang w:val="fr-CH"/>
+        </w:rPr>
+        <w:t xml:space="preserve"> B</w:t>
+      </w:r>
+      <w:r>
+        <w:rPr>
+          <w:lang w:val="fr-CH"/>
+        </w:rPr>
+        <w:t>ELL</w:t>
+      </w:r>
+    </w:p>
+    <w:p>
+      <w:pPr>
         <w:rPr>
           <w:rFonts w:asciiTheme="majorHAnsi" w:eastAsiaTheme="majorEastAsia" w:hAnsiTheme="majorHAnsi" w:cstheme="majorBidi"/>
           <w:b/>
@@ -1313,13 +1404,20 @@
         </w:rPr>
       </w:pPr>
       <w:r>
-        <w:br w:type="page"/>
+        <w:t xml:space="preserve">Der in </w:t>
+      </w:r>
+      <w:proofErr w:type="gramStart"/>
+      <w:r>
+        <w:t>dieser</w:t>
+      </w:r>
+      <w:proofErr w:type="gramEnd"/>
+      <w:r>
+        <w:t xml:space="preserve"> Variable gespeicherte Wert bestimmt den Aktuellen Sound, der abgespielt wird.</w:t>
       </w:r>
     </w:p>
     <w:p>
       <w:pPr>
         <w:pStyle w:val="berschrift2"/>
-        <w:jc w:val="both"/>
       </w:pPr>
       <w:r>
         <w:lastRenderedPageBreak/>
@@ -1329,7 +1427,6 @@
     <w:p>
       <w:pPr>
         <w:pStyle w:val="berschrift3"/>
-        <w:jc w:val="both"/>
       </w:pPr>
       <w:proofErr w:type="spellStart"/>
       <w:r>
@@ -1338,9 +1435,6 @@
       <w:proofErr w:type="spellEnd"/>
     </w:p>
     <w:p>
-      <w:pPr>
-        <w:jc w:val="both"/>
-      </w:pPr>
       <w:r>
         <w:t xml:space="preserve">Die Struktur enthält X- und Y-Koordinate als ganzzahlige Werte. Variablen dieses Typs werden sowohl für Pixelkoordinaten als auch für </w:t>
       </w:r>
@@ -1352,11 +1446,13 @@
       <w:r>
         <w:t xml:space="preserve"> benutzt.</w:t>
       </w:r>
+      <w:r>
+        <w:t xml:space="preserve"> </w:t>
+      </w:r>
     </w:p>
     <w:p>
       <w:pPr>
         <w:pStyle w:val="berschrift3"/>
-        <w:jc w:val="both"/>
       </w:pPr>
       <w:proofErr w:type="spellStart"/>
       <w:r>
@@ -1365,9 +1461,6 @@
       <w:proofErr w:type="spellEnd"/>
     </w:p>
     <w:p>
-      <w:pPr>
-        <w:jc w:val="both"/>
-      </w:pPr>
       <w:proofErr w:type="spellStart"/>
       <w:r>
         <w:t>Pawn</w:t>
@@ -1399,7 +1492,6 @@
           <w:numId w:val="1"/>
         </w:numPr>
         <w:spacing w:before="200"/>
-        <w:jc w:val="both"/>
       </w:pPr>
       <w:r>
         <w:t>PLAYER</w:t>
@@ -1407,17 +1499,9 @@
       <w:r>
         <w:t>:</w:t>
       </w:r>
-    </w:p>
-    <w:p>
-      <w:pPr>
-        <w:pStyle w:val="Listenabsatz"/>
-        <w:numPr>
-          <w:ilvl w:val="1"/>
-          <w:numId w:val="1"/>
-        </w:numPr>
-        <w:spacing w:before="200"/>
-        <w:jc w:val="both"/>
-      </w:pPr>
+      <w:r>
+        <w:tab/>
+      </w:r>
       <w:proofErr w:type="spellStart"/>
       <w:r>
         <w:t>Enum</w:t>
@@ -1438,7 +1522,6 @@
           <w:numId w:val="1"/>
         </w:numPr>
         <w:spacing w:before="200"/>
-        <w:jc w:val="both"/>
       </w:pPr>
       <w:r>
         <w:t>TYPE</w:t>
@@ -1446,17 +1529,12 @@
       <w:r>
         <w:t>:</w:t>
       </w:r>
-    </w:p>
-    <w:p>
-      <w:pPr>
-        <w:pStyle w:val="Listenabsatz"/>
-        <w:numPr>
-          <w:ilvl w:val="1"/>
-          <w:numId w:val="1"/>
-        </w:numPr>
-        <w:spacing w:before="200"/>
-        <w:jc w:val="both"/>
-      </w:pPr>
+      <w:r>
+        <w:tab/>
+      </w:r>
+      <w:r>
+        <w:tab/>
+      </w:r>
       <w:proofErr w:type="spellStart"/>
       <w:r>
         <w:t>Enum</w:t>
@@ -1479,7 +1557,6 @@
           <w:numId w:val="1"/>
         </w:numPr>
         <w:spacing w:before="200"/>
-        <w:jc w:val="both"/>
       </w:pPr>
       <w:r>
         <w:t>DIR</w:t>
@@ -1487,17 +1564,12 @@
       <w:r>
         <w:t>:</w:t>
       </w:r>
-    </w:p>
-    <w:p>
-      <w:pPr>
-        <w:pStyle w:val="Listenabsatz"/>
-        <w:numPr>
-          <w:ilvl w:val="1"/>
-          <w:numId w:val="1"/>
-        </w:numPr>
-        <w:spacing w:before="200"/>
-        <w:jc w:val="both"/>
-      </w:pPr>
+      <w:r>
+        <w:tab/>
+      </w:r>
+      <w:r>
+        <w:tab/>
+      </w:r>
       <w:proofErr w:type="spellStart"/>
       <w:r>
         <w:t>Enum</w:t>
@@ -1520,7 +1592,6 @@
           <w:numId w:val="1"/>
         </w:numPr>
         <w:spacing w:before="200"/>
-        <w:jc w:val="both"/>
       </w:pPr>
       <w:r>
         <w:t>[</w:t>
@@ -1531,39 +1602,38 @@
       <w:r>
         <w:t>os]:</w:t>
       </w:r>
+      <w:r>
+        <w:tab/>
+      </w:r>
+      <w:r>
+        <w:tab/>
+      </w:r>
+      <w:proofErr w:type="spellStart"/>
+      <w:r>
+        <w:t>location</w:t>
+      </w:r>
+      <w:proofErr w:type="spellEnd"/>
+      <w:r>
+        <w:t xml:space="preserve"> [X,Y]</w:t>
+      </w:r>
     </w:p>
     <w:p>
       <w:pPr>
         <w:pStyle w:val="Listenabsatz"/>
-        <w:numPr>
-          <w:ilvl w:val="1"/>
-          <w:numId w:val="1"/>
-        </w:numPr>
         <w:spacing w:before="200"/>
-        <w:jc w:val="both"/>
-      </w:pPr>
-      <w:proofErr w:type="spellStart"/>
-      <w:r>
-        <w:t>location</w:t>
-      </w:r>
-      <w:proofErr w:type="spellEnd"/>
-      <w:r>
-        <w:t xml:space="preserve"> [X,Y]</w:t>
-      </w:r>
+      </w:pPr>
     </w:p>
     <w:p>
       <w:pPr>
         <w:pStyle w:val="berschrift2"/>
-        <w:jc w:val="both"/>
-      </w:pPr>
-      <w:r>
-        <w:t>Sonstige Datensätze</w:t>
+      </w:pPr>
+      <w:r>
+        <w:t>Globale Variablen</w:t>
       </w:r>
     </w:p>
     <w:p>
       <w:pPr>
         <w:pStyle w:val="berschrift3"/>
-        <w:jc w:val="both"/>
         <w:rPr>
           <w:rFonts w:asciiTheme="minorHAnsi" w:eastAsiaTheme="minorHAnsi" w:hAnsiTheme="minorHAnsi" w:cstheme="minorBidi"/>
           <w:b w:val="0"/>
@@ -1610,7 +1680,6 @@
     <w:p>
       <w:pPr>
         <w:pStyle w:val="berschrift3"/>
-        <w:jc w:val="both"/>
       </w:pPr>
       <w:proofErr w:type="spellStart"/>
       <w:r>
@@ -1619,9 +1688,6 @@
       <w:proofErr w:type="spellEnd"/>
     </w:p>
     <w:p>
-      <w:pPr>
-        <w:jc w:val="both"/>
-      </w:pPr>
       <w:r>
         <w:t>Enthält die aktuelle Spielfeldsituation. Es ist ein zw</w:t>
       </w:r>
@@ -1629,7 +1695,10 @@
         <w:t>eidimensionales Array</w:t>
       </w:r>
       <w:r>
-        <w:t xml:space="preserve"> (8 x 6)</w:t>
+        <w:t xml:space="preserve"> </w:t>
+      </w:r>
+      <w:r>
+        <w:t>standardmässig 8 x 6 Felder gross (verstellbar)</w:t>
       </w:r>
       <w:r>
         <w:t xml:space="preserve">, welches Pointer auf die Spielfiguren </w:t>
@@ -1641,7 +1710,132 @@
     <w:p>
       <w:pPr>
         <w:pStyle w:val="berschrift3"/>
-        <w:jc w:val="both"/>
+        <w:rPr>
+          <w:lang w:val="fr-CH"/>
+        </w:rPr>
+      </w:pPr>
+      <w:proofErr w:type="spellStart"/>
+      <w:r>
+        <w:rPr>
+          <w:lang w:val="fr-CH"/>
+        </w:rPr>
+        <w:t>Sound_On</w:t>
+      </w:r>
+      <w:proofErr w:type="spellEnd"/>
+    </w:p>
+    <w:p>
+      <w:r>
+        <w:t>Speichert ob die Musik ein</w:t>
+      </w:r>
+      <w:r>
+        <w:t>-, oder ausgeschaltet ist.</w:t>
+      </w:r>
+    </w:p>
+    <w:p>
+      <w:pPr>
+        <w:autoSpaceDE w:val="0"/>
+        <w:autoSpaceDN w:val="0"/>
+        <w:adjustRightInd w:val="0"/>
+        <w:spacing w:after="0" w:line="240" w:lineRule="auto"/>
+        <w:rPr>
+          <w:rFonts w:ascii="Courier New" w:hAnsi="Courier New" w:cs="Courier New"/>
+          <w:color w:val="3F7F5F"/>
+          <w:sz w:val="20"/>
+          <w:szCs w:val="20"/>
+        </w:rPr>
+      </w:pPr>
+      <w:proofErr w:type="spellStart"/>
+      <w:r>
+        <w:rPr>
+          <w:rStyle w:val="berschrift3Zchn"/>
+        </w:rPr>
+        <w:t>MapPath</w:t>
+      </w:r>
+      <w:proofErr w:type="spellEnd"/>
+      <w:r>
+        <w:rPr>
+          <w:rFonts w:ascii="Courier New" w:hAnsi="Courier New" w:cs="Courier New"/>
+          <w:color w:val="000000"/>
+          <w:sz w:val="20"/>
+          <w:szCs w:val="20"/>
+        </w:rPr>
+        <w:tab/>
+      </w:r>
+    </w:p>
+    <w:p>
+      <w:r>
+        <w:t xml:space="preserve">Pfad der </w:t>
+      </w:r>
+      <w:proofErr w:type="spellStart"/>
+      <w:r>
+        <w:t>Map</w:t>
+      </w:r>
+      <w:proofErr w:type="spellEnd"/>
+      <w:r>
+        <w:t xml:space="preserve">, falls direkt </w:t>
+      </w:r>
+      <w:r>
+        <w:t xml:space="preserve">eine </w:t>
+      </w:r>
+      <w:proofErr w:type="spellStart"/>
+      <w:r>
+        <w:t>Map</w:t>
+      </w:r>
+      <w:proofErr w:type="spellEnd"/>
+      <w:r>
+        <w:t xml:space="preserve"> </w:t>
+      </w:r>
+      <w:proofErr w:type="spellStart"/>
+      <w:r>
+        <w:t>geoeffnet</w:t>
+      </w:r>
+      <w:proofErr w:type="spellEnd"/>
+      <w:r>
+        <w:t xml:space="preserve"> wurde</w:t>
+      </w:r>
+      <w:r>
+        <w:t>.</w:t>
+      </w:r>
+    </w:p>
+    <w:p>
+      <w:pPr>
+        <w:pStyle w:val="berschrift2"/>
+      </w:pPr>
+      <w:r>
+        <w:t>Sonstige Datensätze</w:t>
+      </w:r>
+    </w:p>
+    <w:p>
+      <w:pPr>
+        <w:pStyle w:val="berschrift3"/>
+      </w:pPr>
+      <w:r>
+        <w:t>TITLE</w:t>
+      </w:r>
+    </w:p>
+    <w:p>
+      <w:proofErr w:type="spellStart"/>
+      <w:r>
+        <w:t>Ascii</w:t>
+      </w:r>
+      <w:proofErr w:type="spellEnd"/>
+      <w:r>
+        <w:t>-Art-Schriftzug für „</w:t>
+      </w:r>
+      <w:proofErr w:type="spellStart"/>
+      <w:r>
+        <w:t>LaserChess</w:t>
+      </w:r>
+      <w:proofErr w:type="spellEnd"/>
+      <w:r>
+        <w:t>“. Wird bei der Begrüssung in der Konsole ausgegeben.</w:t>
+      </w:r>
+      <w:bookmarkStart w:id="0" w:name="_GoBack"/>
+      <w:bookmarkEnd w:id="0"/>
+    </w:p>
+    <w:p>
+      <w:pPr>
+        <w:pStyle w:val="berschrift3"/>
       </w:pPr>
       <w:proofErr w:type="spellStart"/>
       <w:r>
@@ -1651,7 +1845,6 @@
     </w:p>
     <w:p>
       <w:pPr>
-        <w:jc w:val="both"/>
         <w:rPr>
           <w:noProof/>
           <w:lang w:eastAsia="de-CH"/>
@@ -1704,16 +1897,13 @@
     <w:p>
       <w:pPr>
         <w:pStyle w:val="berschrift3"/>
-        <w:jc w:val="both"/>
-      </w:pPr>
-      <w:r>
+      </w:pPr>
+      <w:r>
+        <w:lastRenderedPageBreak/>
         <w:t>Standardaufstellung</w:t>
       </w:r>
     </w:p>
     <w:p>
-      <w:pPr>
-        <w:jc w:val="both"/>
-      </w:pPr>
       <w:r>
         <w:t xml:space="preserve">Die vordefinierte Aufstellung der Figuren auf der </w:t>
       </w:r>
@@ -1731,21 +1921,19 @@
       <w:r>
         <w:t xml:space="preserve"> aus:</w:t>
       </w:r>
-    </w:p>
-    <w:p>
-      <w:pPr>
-        <w:jc w:val="both"/>
-      </w:pPr>
+      <w:r>
+        <w:br/>
+      </w:r>
       <w:r>
         <w:rPr>
           <w:noProof/>
           <w:lang w:eastAsia="de-CH"/>
         </w:rPr>
         <w:drawing>
-          <wp:inline distT="0" distB="0" distL="0" distR="0" wp14:anchorId="16470254" wp14:editId="3D31075D">
-            <wp:extent cx="3554095" cy="2663825"/>
+          <wp:inline distT="0" distB="0" distL="0" distR="0">
+            <wp:extent cx="3982969" cy="2992056"/>
             <wp:effectExtent l="0" t="0" r="0" b="0"/>
-            <wp:docPr id="2" name="Grafik 2" descr="C:\Users\Marcel\Documents\Tech\Informatik\CarmeWorkspace\LaserChess\docs\img\Standardaufstellung.png"/>
+            <wp:docPr id="3" name="Grafik 3"/>
             <wp:cNvGraphicFramePr>
               <a:graphicFrameLocks xmlns:a="http://schemas.openxmlformats.org/drawingml/2006/main" noChangeAspect="1"/>
             </wp:cNvGraphicFramePr>
@@ -1753,10 +1941,8 @@
               <a:graphicData uri="http://schemas.openxmlformats.org/drawingml/2006/picture">
                 <pic:pic xmlns:pic="http://schemas.openxmlformats.org/drawingml/2006/picture">
                   <pic:nvPicPr>
-                    <pic:cNvPr id="0" name="Picture 1" descr="C:\Users\Marcel\Documents\Tech\Informatik\CarmeWorkspace\LaserChess\docs\img\Standardaufstellung.png"/>
-                    <pic:cNvPicPr>
-                      <a:picLocks noChangeAspect="1" noChangeArrowheads="1"/>
-                    </pic:cNvPicPr>
+                    <pic:cNvPr id="0" name="Standardaufstellung.png"/>
+                    <pic:cNvPicPr/>
                   </pic:nvPicPr>
                   <pic:blipFill>
                     <a:blip r:embed="rId14">
@@ -1766,23 +1952,18 @@
                         </a:ext>
                       </a:extLst>
                     </a:blip>
-                    <a:srcRect/>
                     <a:stretch>
                       <a:fillRect/>
                     </a:stretch>
                   </pic:blipFill>
-                  <pic:spPr bwMode="auto">
+                  <pic:spPr>
                     <a:xfrm>
                       <a:off x="0" y="0"/>
-                      <a:ext cx="3554095" cy="2663825"/>
+                      <a:ext cx="3985140" cy="2993687"/>
                     </a:xfrm>
                     <a:prstGeom prst="rect">
                       <a:avLst/>
                     </a:prstGeom>
-                    <a:noFill/>
-                    <a:ln>
-                      <a:noFill/>
-                    </a:ln>
                   </pic:spPr>
                 </pic:pic>
               </a:graphicData>
@@ -1794,31 +1975,20 @@
     <w:p>
       <w:pPr>
         <w:pStyle w:val="berschrift2"/>
-        <w:jc w:val="both"/>
-      </w:pPr>
-      <w:proofErr w:type="spellStart"/>
-      <w:r>
-        <w:lastRenderedPageBreak/>
+      </w:pPr>
+      <w:proofErr w:type="spellStart"/>
+      <w:r>
         <w:t>Makkros</w:t>
       </w:r>
       <w:proofErr w:type="spellEnd"/>
     </w:p>
     <w:p>
-      <w:pPr>
-        <w:jc w:val="both"/>
-      </w:pPr>
       <w:r>
         <w:t>Norm</w:t>
       </w:r>
       <w:r>
         <w:br/>
-        <w:t>Eine Hilfsfunktion zum Drehen einer Figur. Um eine Figur zu drehen, muss die Richtungsvariable i</w:t>
-      </w:r>
-      <w:r>
-        <w:t>n</w:t>
-      </w:r>
-      <w:r>
-        <w:t xml:space="preserve">krementiert oder dekrementiert werden. Da die </w:t>
+        <w:t xml:space="preserve">Eine Hilfsfunktion zum Drehen einer Figur. Um eine Figur zu drehen, muss die Richtungsvariable inkrementiert oder dekrementiert werden. Da die </w:t>
       </w:r>
       <w:proofErr w:type="spellStart"/>
       <w:r>
@@ -1830,9 +2000,6 @@
       </w:r>
     </w:p>
     <w:p>
-      <w:pPr>
-        <w:jc w:val="both"/>
-      </w:pPr>
       <w:r>
         <w:rPr>
           <w:rStyle w:val="berschrift3Zchn"/>
@@ -1851,7 +2018,6 @@
     </w:p>
     <w:p>
       <w:pPr>
-        <w:jc w:val="both"/>
         <w:rPr>
           <w:rStyle w:val="berschrift3Zchn"/>
         </w:rPr>
@@ -1871,9 +2037,6 @@
       </w:r>
     </w:p>
     <w:p>
-      <w:pPr>
-        <w:jc w:val="both"/>
-      </w:pPr>
       <w:r>
         <w:rPr>
           <w:rStyle w:val="berschrift3Zchn"/>
@@ -1886,9 +2049,6 @@
       </w:r>
     </w:p>
     <w:p>
-      <w:pPr>
-        <w:jc w:val="both"/>
-      </w:pPr>
       <w:r>
         <w:rPr>
           <w:rFonts w:asciiTheme="majorHAnsi" w:eastAsiaTheme="majorEastAsia" w:hAnsiTheme="majorHAnsi" w:cstheme="majorBidi"/>
@@ -1906,7 +2066,6 @@
     <w:p>
       <w:pPr>
         <w:pStyle w:val="berschrift3"/>
-        <w:jc w:val="both"/>
         <w:rPr>
           <w:rFonts w:asciiTheme="minorHAnsi" w:hAnsiTheme="minorHAnsi" w:cstheme="minorBidi"/>
         </w:rPr>
@@ -1919,9 +2078,6 @@
       </w:r>
     </w:p>
     <w:p>
-      <w:pPr>
-        <w:jc w:val="both"/>
-      </w:pPr>
       <w:r>
         <w:t>Sind Hilfsfunktionen zum Adressieren der Figuren. Da die Figuren nach Farbe sortiert im Array gespeichert sind, aber die Spieler die Figuren abwechslungswei</w:t>
       </w:r>
@@ -1929,13 +2085,7 @@
         <w:t>se setzen, teilt RED_FIG</w:t>
       </w:r>
       <w:r>
-        <w:t xml:space="preserve"> den übergeb</w:t>
-      </w:r>
-      <w:r>
-        <w:t>e</w:t>
-      </w:r>
-      <w:r>
-        <w:t>nen Wert durch zwei. BLUE_FIG teilt zuerst auch</w:t>
+        <w:t xml:space="preserve"> den übergebenen Wert durch zwei. BLUE_FIG teilt zuerst auch</w:t>
       </w:r>
       <w:r>
         <w:t xml:space="preserve"> durch zwei, addiert danach noch Sieben</w:t>
@@ -1947,8 +2097,12 @@
         <w:t xml:space="preserve"> </w:t>
       </w:r>
       <w:r>
+        <w:rPr>
+          <w:noProof/>
+          <w:lang w:eastAsia="de-CH"/>
+        </w:rPr>
         <w:drawing>
-          <wp:inline distT="0" distB="0" distL="0" distR="0" wp14:anchorId="1CF45321" wp14:editId="6425D262">
+          <wp:inline distT="0" distB="0" distL="0" distR="0" wp14:anchorId="7C6EC776" wp14:editId="40E6FDF7">
             <wp:extent cx="5760720" cy="905816"/>
             <wp:effectExtent l="0" t="0" r="0" b="0"/>
             <wp:docPr id="1" name="Grafik 1"/>
@@ -1984,18 +2138,8 @@
         </w:drawing>
       </w:r>
     </w:p>
-    <w:p>
-      <w:pPr>
-        <w:jc w:val="both"/>
-      </w:pPr>
-      <w:bookmarkStart w:id="0" w:name="_GoBack"/>
-      <w:bookmarkEnd w:id="0"/>
-    </w:p>
-    <w:p>
-      <w:pPr>
-        <w:jc w:val="both"/>
-      </w:pPr>
-    </w:p>
+    <w:p/>
+    <w:p/>
     <w:sectPr>
       <w:pgSz w:w="11906" w:h="16838"/>
       <w:pgMar w:top="1417" w:right="1417" w:bottom="1134" w:left="1417" w:header="709" w:footer="709" w:gutter="0"/>
@@ -2360,7 +2504,6 @@
   <w:style w:type="character" w:default="1" w:styleId="Absatz-Standardschriftart">
     <w:name w:val="Default Paragraph Font"/>
     <w:uiPriority w:val="1"/>
-    <w:semiHidden/>
     <w:unhideWhenUsed/>
   </w:style>
   <w:style w:type="table" w:default="1" w:styleId="NormaleTabelle">
@@ -2493,6 +2636,15 @@
         <w:right w:w="108" w:type="dxa"/>
       </w:tblCellMar>
     </w:tblPr>
+  </w:style>
+  <w:style w:type="paragraph" w:styleId="KeinLeerraum">
+    <w:name w:val="No Spacing"/>
+    <w:uiPriority w:val="1"/>
+    <w:qFormat/>
+    <w:rsid w:val="004315CE"/>
+    <w:pPr>
+      <w:spacing w:after="0" w:line="240" w:lineRule="auto"/>
+    </w:pPr>
   </w:style>
 </w:styles>
 </file>
@@ -2975,7 +3127,7 @@
 </file>
 
 <file path=customXml/itemProps1.xml><?xml version="1.0" encoding="utf-8"?>
-<ds:datastoreItem xmlns:ds="http://schemas.openxmlformats.org/officeDocument/2006/customXml" ds:itemID="{7E717503-82C7-4E2D-A9BC-628B5D66340B}">
+<ds:datastoreItem xmlns:ds="http://schemas.openxmlformats.org/officeDocument/2006/customXml" ds:itemID="{B3C80B11-AF6F-4DD1-8BE7-6229F6BC103C}">
   <ds:schemaRefs>
     <ds:schemaRef ds:uri="http://schemas.openxmlformats.org/officeDocument/2006/bibliography"/>
   </ds:schemaRefs>

</xml_diff>